<commit_message>
added gym testamonials to the why us page
</commit_message>
<xml_diff>
--- a/report/COMP3020 Milestone 3 Report.docx
+++ b/report/COMP3020 Milestone 3 Report.docx
@@ -138,33 +138,7 @@
           <w:lang w:val="en-CA"/>
           <w14:ligatures w14:val="none"/>
         </w:rPr>
-        <w:t xml:space="preserve">Instructor: </w:t>
-      </w:r>
-      <w:proofErr w:type="spellStart"/>
-      <w:r>
-        <w:rPr>
-          <w:rFonts w:ascii="Times New Roman" w:eastAsia="Times New Roman" w:hAnsi="Times New Roman" w:cs="Times New Roman"/>
-          <w:b/>
-          <w:bCs/>
-          <w:color w:val="000000" w:themeColor="text1"/>
-          <w:kern w:val="0"/>
-          <w:lang w:val="en-CA"/>
-          <w14:ligatures w14:val="none"/>
-        </w:rPr>
-        <w:t>Ariful</w:t>
-      </w:r>
-      <w:proofErr w:type="spellEnd"/>
-      <w:r>
-        <w:rPr>
-          <w:rFonts w:ascii="Times New Roman" w:eastAsia="Times New Roman" w:hAnsi="Times New Roman" w:cs="Times New Roman"/>
-          <w:b/>
-          <w:bCs/>
-          <w:color w:val="000000" w:themeColor="text1"/>
-          <w:kern w:val="0"/>
-          <w:lang w:val="en-CA"/>
-          <w14:ligatures w14:val="none"/>
-        </w:rPr>
-        <w:t xml:space="preserve"> Islam Anik </w:t>
+        <w:t xml:space="preserve">Instructor: Ariful Islam Anik </w:t>
       </w:r>
     </w:p>
     <w:p>
@@ -311,12 +285,12 @@
         <w:tblW w:w="8670" w:type="dxa"/>
         <w:tblInd w:w="690" w:type="dxa"/>
         <w:tblBorders>
-          <w:top w:val="single" w:sz="5" w:space="0" w:color="808080"/>
-          <w:left w:val="single" w:sz="5" w:space="0" w:color="808080"/>
-          <w:bottom w:val="single" w:sz="5" w:space="0" w:color="808080"/>
-          <w:right w:val="single" w:sz="5" w:space="0" w:color="808080"/>
-          <w:insideH w:val="single" w:sz="5" w:space="0" w:color="808080"/>
-          <w:insideV w:val="single" w:sz="5" w:space="0" w:color="808080"/>
+          <w:top w:val="single" w:sz="5" w:space="0" w:color="808080" w:themeColor="background1" w:themeShade="80"/>
+          <w:left w:val="single" w:sz="5" w:space="0" w:color="808080" w:themeColor="background1" w:themeShade="80"/>
+          <w:bottom w:val="single" w:sz="5" w:space="0" w:color="808080" w:themeColor="background1" w:themeShade="80"/>
+          <w:right w:val="single" w:sz="5" w:space="0" w:color="808080" w:themeColor="background1" w:themeShade="80"/>
+          <w:insideH w:val="single" w:sz="5" w:space="0" w:color="808080" w:themeColor="background1" w:themeShade="80"/>
+          <w:insideV w:val="single" w:sz="5" w:space="0" w:color="808080" w:themeColor="background1" w:themeShade="80"/>
         </w:tblBorders>
         <w:tblLayout w:type="fixed"/>
         <w:tblLook w:val="0600" w:firstRow="0" w:lastRow="0" w:firstColumn="0" w:lastColumn="0" w:noHBand="1" w:noVBand="1"/>
@@ -515,7 +489,6 @@
                 <w14:ligatures w14:val="none"/>
               </w:rPr>
             </w:pPr>
-            <w:proofErr w:type="spellStart"/>
             <w:r>
               <w:rPr>
                 <w:rFonts w:ascii="Times New Roman" w:eastAsia="Times New Roman" w:hAnsi="Times New Roman" w:cs="Times New Roman"/>
@@ -524,18 +497,7 @@
                 <w:lang w:val="en-CA"/>
                 <w14:ligatures w14:val="none"/>
               </w:rPr>
-              <w:t>Rizaldi</w:t>
-            </w:r>
-            <w:proofErr w:type="spellEnd"/>
-            <w:r>
-              <w:rPr>
-                <w:rFonts w:ascii="Times New Roman" w:eastAsia="Times New Roman" w:hAnsi="Times New Roman" w:cs="Times New Roman"/>
-                <w:color w:val="000000" w:themeColor="text1"/>
-                <w:kern w:val="0"/>
-                <w:lang w:val="en-CA"/>
-                <w14:ligatures w14:val="none"/>
-              </w:rPr>
-              <w:t xml:space="preserve"> Wijaya  </w:t>
+              <w:t xml:space="preserve">Rizaldi Wijaya  </w:t>
             </w:r>
           </w:p>
         </w:tc>
@@ -863,7 +825,7 @@
               <w:pBdr>
                 <w:left w:val="none" w:sz="0" w:space="14" w:color="auto"/>
               </w:pBdr>
-              <w:shd w:val="clear" w:color="auto" w:fill="FFFFFF"/>
+              <w:shd w:val="clear" w:color="auto" w:fill="FFFFFF" w:themeFill="background1"/>
               <w:spacing w:after="0" w:line="360" w:lineRule="auto"/>
               <w:ind w:left="620" w:right="360" w:hanging="360"/>
               <w:jc w:val="both"/>
@@ -893,7 +855,7 @@
             <w:tcBorders>
               <w:top w:val="nil"/>
               <w:left w:val="single" w:sz="5" w:space="0" w:color="FFFFFF" w:themeColor="background1"/>
-              <w:bottom w:val="single" w:sz="5" w:space="0" w:color="FFFFFF" w:themeColor="background1"/>
+              <w:bottom w:val="nil"/>
               <w:right w:val="single" w:sz="5" w:space="0" w:color="FFFFFF" w:themeColor="background1"/>
             </w:tcBorders>
             <w:tcMar>
@@ -2410,7 +2372,6 @@
           <w:lang w:val="en-CA"/>
           <w14:ligatures w14:val="none"/>
         </w:rPr>
-        <w:lastRenderedPageBreak/>
         <w:t>PART (</w:t>
       </w:r>
       <w:r>
@@ -3864,7 +3825,7 @@
         <w:pBdr>
           <w:left w:val="none" w:sz="0" w:space="14" w:color="auto"/>
         </w:pBdr>
-        <w:shd w:val="clear" w:color="auto" w:fill="FFFFFF"/>
+        <w:shd w:val="clear" w:color="auto" w:fill="FFFFFF" w:themeFill="background1"/>
         <w:tabs>
           <w:tab w:val="num" w:pos="720"/>
           <w:tab w:val="left" w:pos="1276"/>
@@ -3879,6 +3840,342 @@
           <w:szCs w:val="22"/>
           <w:lang w:val="en-US"/>
           <w14:ligatures w14:val="none"/>
+        </w:rPr>
+      </w:pPr>
+    </w:p>
+    <w:p>
+      <w:pPr>
+        <w:pBdr>
+          <w:left w:val="none" w:sz="0" w:space="14" w:color="auto"/>
+        </w:pBdr>
+        <w:shd w:val="clear" w:color="auto" w:fill="FFFFFF" w:themeFill="background1"/>
+        <w:tabs>
+          <w:tab w:val="num" w:pos="720"/>
+          <w:tab w:val="left" w:pos="1276"/>
+        </w:tabs>
+        <w:spacing w:before="40" w:after="40" w:line="360" w:lineRule="auto"/>
+        <w:ind w:left="556" w:right="360"/>
+        <w:jc w:val="both"/>
+        <w:rPr>
+          <w:rFonts w:ascii="Times New Roman" w:eastAsia="Times New Roman" w:hAnsi="Times New Roman" w:cs="Times New Roman"/>
+          <w:sz w:val="22"/>
+          <w:szCs w:val="22"/>
+          <w:lang w:val="en-US"/>
+        </w:rPr>
+      </w:pPr>
+    </w:p>
+    <w:p>
+      <w:pPr>
+        <w:pBdr>
+          <w:left w:val="none" w:sz="0" w:space="14" w:color="auto"/>
+        </w:pBdr>
+        <w:shd w:val="clear" w:color="auto" w:fill="FFFFFF" w:themeFill="background1"/>
+        <w:tabs>
+          <w:tab w:val="num" w:pos="720"/>
+          <w:tab w:val="left" w:pos="1276"/>
+        </w:tabs>
+        <w:spacing w:before="40" w:after="40" w:line="360" w:lineRule="auto"/>
+        <w:ind w:left="556" w:right="360"/>
+        <w:jc w:val="both"/>
+        <w:rPr>
+          <w:rFonts w:ascii="Times New Roman" w:eastAsia="Times New Roman" w:hAnsi="Times New Roman" w:cs="Times New Roman"/>
+          <w:sz w:val="22"/>
+          <w:szCs w:val="22"/>
+          <w:lang w:val="en-US"/>
+        </w:rPr>
+      </w:pPr>
+    </w:p>
+    <w:p>
+      <w:pPr>
+        <w:pBdr>
+          <w:left w:val="none" w:sz="0" w:space="14" w:color="auto"/>
+        </w:pBdr>
+        <w:shd w:val="clear" w:color="auto" w:fill="FFFFFF" w:themeFill="background1"/>
+        <w:tabs>
+          <w:tab w:val="num" w:pos="720"/>
+          <w:tab w:val="left" w:pos="1276"/>
+        </w:tabs>
+        <w:spacing w:before="40" w:after="40" w:line="360" w:lineRule="auto"/>
+        <w:ind w:left="556" w:right="360"/>
+        <w:jc w:val="both"/>
+        <w:rPr>
+          <w:rFonts w:ascii="Times New Roman" w:eastAsia="Times New Roman" w:hAnsi="Times New Roman" w:cs="Times New Roman"/>
+          <w:sz w:val="22"/>
+          <w:szCs w:val="22"/>
+          <w:lang w:val="en-US"/>
+        </w:rPr>
+      </w:pPr>
+    </w:p>
+    <w:p>
+      <w:pPr>
+        <w:pBdr>
+          <w:left w:val="none" w:sz="0" w:space="14" w:color="auto"/>
+        </w:pBdr>
+        <w:shd w:val="clear" w:color="auto" w:fill="FFFFFF" w:themeFill="background1"/>
+        <w:tabs>
+          <w:tab w:val="num" w:pos="720"/>
+          <w:tab w:val="left" w:pos="1276"/>
+        </w:tabs>
+        <w:spacing w:before="40" w:after="40" w:line="360" w:lineRule="auto"/>
+        <w:ind w:left="556" w:right="360"/>
+        <w:jc w:val="both"/>
+        <w:rPr>
+          <w:rFonts w:ascii="Times New Roman" w:eastAsia="Times New Roman" w:hAnsi="Times New Roman" w:cs="Times New Roman"/>
+          <w:sz w:val="22"/>
+          <w:szCs w:val="22"/>
+          <w:lang w:val="en-US"/>
+        </w:rPr>
+      </w:pPr>
+    </w:p>
+    <w:p>
+      <w:pPr>
+        <w:pBdr>
+          <w:left w:val="none" w:sz="0" w:space="14" w:color="auto"/>
+        </w:pBdr>
+        <w:shd w:val="clear" w:color="auto" w:fill="FFFFFF" w:themeFill="background1"/>
+        <w:tabs>
+          <w:tab w:val="num" w:pos="720"/>
+          <w:tab w:val="left" w:pos="1276"/>
+        </w:tabs>
+        <w:spacing w:before="40" w:after="40" w:line="360" w:lineRule="auto"/>
+        <w:ind w:left="556" w:right="360"/>
+        <w:jc w:val="both"/>
+        <w:rPr>
+          <w:rFonts w:ascii="Times New Roman" w:eastAsia="Times New Roman" w:hAnsi="Times New Roman" w:cs="Times New Roman"/>
+          <w:sz w:val="22"/>
+          <w:szCs w:val="22"/>
+          <w:lang w:val="en-US"/>
+        </w:rPr>
+      </w:pPr>
+    </w:p>
+    <w:p>
+      <w:pPr>
+        <w:pBdr>
+          <w:left w:val="none" w:sz="0" w:space="14" w:color="auto"/>
+        </w:pBdr>
+        <w:shd w:val="clear" w:color="auto" w:fill="FFFFFF" w:themeFill="background1"/>
+        <w:tabs>
+          <w:tab w:val="num" w:pos="720"/>
+          <w:tab w:val="left" w:pos="1276"/>
+        </w:tabs>
+        <w:spacing w:before="40" w:after="40" w:line="360" w:lineRule="auto"/>
+        <w:ind w:left="556" w:right="360"/>
+        <w:jc w:val="both"/>
+        <w:rPr>
+          <w:rFonts w:ascii="Times New Roman" w:eastAsia="Times New Roman" w:hAnsi="Times New Roman" w:cs="Times New Roman"/>
+          <w:sz w:val="22"/>
+          <w:szCs w:val="22"/>
+          <w:lang w:val="en-US"/>
+        </w:rPr>
+      </w:pPr>
+    </w:p>
+    <w:p>
+      <w:pPr>
+        <w:pBdr>
+          <w:left w:val="none" w:sz="0" w:space="14" w:color="auto"/>
+        </w:pBdr>
+        <w:shd w:val="clear" w:color="auto" w:fill="FFFFFF" w:themeFill="background1"/>
+        <w:tabs>
+          <w:tab w:val="num" w:pos="720"/>
+          <w:tab w:val="left" w:pos="1276"/>
+        </w:tabs>
+        <w:spacing w:before="40" w:after="40" w:line="360" w:lineRule="auto"/>
+        <w:ind w:left="556" w:right="360"/>
+        <w:jc w:val="both"/>
+        <w:rPr>
+          <w:rFonts w:ascii="Times New Roman" w:eastAsia="Times New Roman" w:hAnsi="Times New Roman" w:cs="Times New Roman"/>
+          <w:sz w:val="22"/>
+          <w:szCs w:val="22"/>
+          <w:lang w:val="en-US"/>
+        </w:rPr>
+      </w:pPr>
+    </w:p>
+    <w:p>
+      <w:pPr>
+        <w:pBdr>
+          <w:left w:val="none" w:sz="0" w:space="14" w:color="auto"/>
+        </w:pBdr>
+        <w:shd w:val="clear" w:color="auto" w:fill="FFFFFF" w:themeFill="background1"/>
+        <w:tabs>
+          <w:tab w:val="num" w:pos="720"/>
+          <w:tab w:val="left" w:pos="1276"/>
+        </w:tabs>
+        <w:spacing w:before="40" w:after="40" w:line="360" w:lineRule="auto"/>
+        <w:ind w:left="556" w:right="360"/>
+        <w:jc w:val="both"/>
+        <w:rPr>
+          <w:rFonts w:ascii="Times New Roman" w:eastAsia="Times New Roman" w:hAnsi="Times New Roman" w:cs="Times New Roman"/>
+          <w:sz w:val="22"/>
+          <w:szCs w:val="22"/>
+          <w:lang w:val="en-US"/>
+        </w:rPr>
+      </w:pPr>
+    </w:p>
+    <w:p>
+      <w:pPr>
+        <w:pBdr>
+          <w:left w:val="none" w:sz="0" w:space="14" w:color="auto"/>
+        </w:pBdr>
+        <w:shd w:val="clear" w:color="auto" w:fill="FFFFFF" w:themeFill="background1"/>
+        <w:tabs>
+          <w:tab w:val="num" w:pos="720"/>
+          <w:tab w:val="left" w:pos="1276"/>
+        </w:tabs>
+        <w:spacing w:before="40" w:after="40" w:line="360" w:lineRule="auto"/>
+        <w:ind w:left="556" w:right="360"/>
+        <w:jc w:val="both"/>
+        <w:rPr>
+          <w:rFonts w:ascii="Times New Roman" w:eastAsia="Times New Roman" w:hAnsi="Times New Roman" w:cs="Times New Roman"/>
+          <w:sz w:val="22"/>
+          <w:szCs w:val="22"/>
+          <w:lang w:val="en-US"/>
+        </w:rPr>
+      </w:pPr>
+    </w:p>
+    <w:p>
+      <w:pPr>
+        <w:pBdr>
+          <w:left w:val="none" w:sz="0" w:space="14" w:color="auto"/>
+        </w:pBdr>
+        <w:shd w:val="clear" w:color="auto" w:fill="FFFFFF" w:themeFill="background1"/>
+        <w:tabs>
+          <w:tab w:val="num" w:pos="720"/>
+          <w:tab w:val="left" w:pos="1276"/>
+        </w:tabs>
+        <w:spacing w:before="40" w:after="40" w:line="360" w:lineRule="auto"/>
+        <w:ind w:left="556" w:right="360"/>
+        <w:jc w:val="both"/>
+        <w:rPr>
+          <w:rFonts w:ascii="Times New Roman" w:eastAsia="Times New Roman" w:hAnsi="Times New Roman" w:cs="Times New Roman"/>
+          <w:sz w:val="22"/>
+          <w:szCs w:val="22"/>
+          <w:lang w:val="en-US"/>
+        </w:rPr>
+      </w:pPr>
+    </w:p>
+    <w:p>
+      <w:pPr>
+        <w:pBdr>
+          <w:left w:val="none" w:sz="0" w:space="14" w:color="auto"/>
+        </w:pBdr>
+        <w:shd w:val="clear" w:color="auto" w:fill="FFFFFF" w:themeFill="background1"/>
+        <w:tabs>
+          <w:tab w:val="num" w:pos="720"/>
+          <w:tab w:val="left" w:pos="1276"/>
+        </w:tabs>
+        <w:spacing w:before="40" w:after="40" w:line="360" w:lineRule="auto"/>
+        <w:ind w:left="556" w:right="360"/>
+        <w:jc w:val="both"/>
+        <w:rPr>
+          <w:rFonts w:ascii="Times New Roman" w:eastAsia="Times New Roman" w:hAnsi="Times New Roman" w:cs="Times New Roman"/>
+          <w:sz w:val="22"/>
+          <w:szCs w:val="22"/>
+          <w:lang w:val="en-US"/>
+        </w:rPr>
+      </w:pPr>
+    </w:p>
+    <w:p>
+      <w:pPr>
+        <w:pBdr>
+          <w:left w:val="none" w:sz="0" w:space="14" w:color="auto"/>
+        </w:pBdr>
+        <w:shd w:val="clear" w:color="auto" w:fill="FFFFFF" w:themeFill="background1"/>
+        <w:tabs>
+          <w:tab w:val="num" w:pos="720"/>
+          <w:tab w:val="left" w:pos="1276"/>
+        </w:tabs>
+        <w:spacing w:before="40" w:after="40" w:line="360" w:lineRule="auto"/>
+        <w:ind w:left="556" w:right="360"/>
+        <w:jc w:val="both"/>
+        <w:rPr>
+          <w:rFonts w:ascii="Times New Roman" w:eastAsia="Times New Roman" w:hAnsi="Times New Roman" w:cs="Times New Roman"/>
+          <w:sz w:val="22"/>
+          <w:szCs w:val="22"/>
+          <w:lang w:val="en-US"/>
+        </w:rPr>
+      </w:pPr>
+    </w:p>
+    <w:p>
+      <w:pPr>
+        <w:pBdr>
+          <w:left w:val="none" w:sz="0" w:space="14" w:color="auto"/>
+        </w:pBdr>
+        <w:shd w:val="clear" w:color="auto" w:fill="FFFFFF" w:themeFill="background1"/>
+        <w:tabs>
+          <w:tab w:val="num" w:pos="720"/>
+          <w:tab w:val="left" w:pos="1276"/>
+        </w:tabs>
+        <w:spacing w:before="40" w:after="40" w:line="360" w:lineRule="auto"/>
+        <w:ind w:left="556" w:right="360"/>
+        <w:jc w:val="both"/>
+        <w:rPr>
+          <w:rFonts w:ascii="Times New Roman" w:eastAsia="Times New Roman" w:hAnsi="Times New Roman" w:cs="Times New Roman"/>
+          <w:sz w:val="22"/>
+          <w:szCs w:val="22"/>
+          <w:lang w:val="en-US"/>
+        </w:rPr>
+      </w:pPr>
+    </w:p>
+    <w:p>
+      <w:pPr>
+        <w:pBdr>
+          <w:left w:val="none" w:sz="0" w:space="14" w:color="auto"/>
+        </w:pBdr>
+        <w:shd w:val="clear" w:color="auto" w:fill="FFFFFF" w:themeFill="background1"/>
+        <w:tabs>
+          <w:tab w:val="num" w:pos="720"/>
+          <w:tab w:val="left" w:pos="1276"/>
+        </w:tabs>
+        <w:spacing w:before="40" w:after="40" w:line="360" w:lineRule="auto"/>
+        <w:ind w:left="556" w:right="360"/>
+        <w:jc w:val="both"/>
+        <w:rPr>
+          <w:rFonts w:ascii="Times New Roman" w:eastAsia="Times New Roman" w:hAnsi="Times New Roman" w:cs="Times New Roman"/>
+          <w:sz w:val="22"/>
+          <w:szCs w:val="22"/>
+          <w:lang w:val="en-US"/>
+        </w:rPr>
+      </w:pPr>
+    </w:p>
+    <w:p>
+      <w:pPr>
+        <w:pBdr>
+          <w:left w:val="none" w:sz="0" w:space="14" w:color="auto"/>
+        </w:pBdr>
+        <w:shd w:val="clear" w:color="auto" w:fill="FFFFFF" w:themeFill="background1"/>
+        <w:tabs>
+          <w:tab w:val="num" w:pos="720"/>
+          <w:tab w:val="left" w:pos="1276"/>
+        </w:tabs>
+        <w:spacing w:before="40" w:after="40" w:line="360" w:lineRule="auto"/>
+        <w:ind w:left="556" w:right="360"/>
+        <w:jc w:val="both"/>
+        <w:rPr>
+          <w:rFonts w:ascii="Times New Roman" w:eastAsia="Times New Roman" w:hAnsi="Times New Roman" w:cs="Times New Roman"/>
+          <w:sz w:val="22"/>
+          <w:szCs w:val="22"/>
+          <w:lang w:val="en-US"/>
+        </w:rPr>
+      </w:pPr>
+    </w:p>
+    <w:p>
+      <w:pPr>
+        <w:pBdr>
+          <w:left w:val="none" w:sz="0" w:space="14" w:color="auto"/>
+        </w:pBdr>
+        <w:shd w:val="clear" w:color="auto" w:fill="FFFFFF" w:themeFill="background1"/>
+        <w:tabs>
+          <w:tab w:val="num" w:pos="720"/>
+          <w:tab w:val="left" w:pos="1276"/>
+        </w:tabs>
+        <w:spacing w:before="40" w:after="40" w:line="360" w:lineRule="auto"/>
+        <w:ind w:left="556" w:right="360"/>
+        <w:jc w:val="both"/>
+        <w:rPr>
+          <w:rFonts w:ascii="Times New Roman" w:eastAsia="Times New Roman" w:hAnsi="Times New Roman" w:cs="Times New Roman"/>
+          <w:sz w:val="22"/>
+          <w:szCs w:val="22"/>
+          <w:lang w:val="en-US"/>
         </w:rPr>
       </w:pPr>
     </w:p>
@@ -5611,7 +5908,7 @@
         <w:pBdr>
           <w:left w:val="none" w:sz="0" w:space="14" w:color="auto"/>
         </w:pBdr>
-        <w:shd w:val="clear" w:color="auto" w:fill="FFFFFF"/>
+        <w:shd w:val="clear" w:color="auto" w:fill="FFFFFF" w:themeFill="background1"/>
         <w:spacing w:before="240" w:after="240" w:line="360" w:lineRule="auto"/>
         <w:ind w:left="460" w:right="360" w:firstLine="460"/>
         <w:jc w:val="both"/>
@@ -5877,6 +6174,346 @@
         </w:rPr>
         <w:t>Write text here.</w:t>
       </w:r>
+    </w:p>
+    <w:p>
+      <w:pPr>
+        <w:pBdr>
+          <w:left w:val="none" w:sz="0" w:space="14" w:color="auto"/>
+        </w:pBdr>
+        <w:shd w:val="clear" w:color="auto" w:fill="FFFFFF" w:themeFill="background1"/>
+        <w:spacing w:before="240" w:after="240" w:line="360" w:lineRule="auto"/>
+        <w:ind w:left="460" w:right="360" w:firstLine="460"/>
+        <w:jc w:val="both"/>
+        <w:rPr>
+          <w:rFonts w:ascii="Times New Roman" w:eastAsia="Times New Roman" w:hAnsi="Times New Roman" w:cs="Times New Roman"/>
+          <w:sz w:val="22"/>
+          <w:szCs w:val="22"/>
+          <w:lang w:val="en-US"/>
+        </w:rPr>
+      </w:pPr>
+    </w:p>
+    <w:p>
+      <w:pPr>
+        <w:pBdr>
+          <w:left w:val="none" w:sz="0" w:space="14" w:color="auto"/>
+        </w:pBdr>
+        <w:shd w:val="clear" w:color="auto" w:fill="FFFFFF" w:themeFill="background1"/>
+        <w:spacing w:before="240" w:after="240" w:line="360" w:lineRule="auto"/>
+        <w:ind w:left="460" w:right="360" w:firstLine="460"/>
+        <w:jc w:val="both"/>
+        <w:rPr>
+          <w:rFonts w:ascii="Times New Roman" w:eastAsia="Times New Roman" w:hAnsi="Times New Roman" w:cs="Times New Roman"/>
+          <w:sz w:val="22"/>
+          <w:szCs w:val="22"/>
+          <w:lang w:val="en-US"/>
+        </w:rPr>
+      </w:pPr>
+    </w:p>
+    <w:p>
+      <w:pPr>
+        <w:pBdr>
+          <w:left w:val="none" w:sz="0" w:space="14" w:color="auto"/>
+        </w:pBdr>
+        <w:shd w:val="clear" w:color="auto" w:fill="FFFFFF" w:themeFill="background1"/>
+        <w:spacing w:before="240" w:after="240" w:line="360" w:lineRule="auto"/>
+        <w:ind w:left="460" w:right="360" w:firstLine="460"/>
+        <w:jc w:val="both"/>
+        <w:rPr>
+          <w:rFonts w:ascii="Times New Roman" w:eastAsia="Times New Roman" w:hAnsi="Times New Roman" w:cs="Times New Roman"/>
+          <w:sz w:val="22"/>
+          <w:szCs w:val="22"/>
+          <w:lang w:val="en-US"/>
+        </w:rPr>
+      </w:pPr>
+    </w:p>
+    <w:p>
+      <w:pPr>
+        <w:pBdr>
+          <w:left w:val="none" w:sz="0" w:space="14" w:color="auto"/>
+        </w:pBdr>
+        <w:shd w:val="clear" w:color="auto" w:fill="FFFFFF" w:themeFill="background1"/>
+        <w:spacing w:before="240" w:after="240" w:line="360" w:lineRule="auto"/>
+        <w:ind w:left="460" w:right="360" w:firstLine="460"/>
+        <w:jc w:val="both"/>
+        <w:rPr>
+          <w:rFonts w:ascii="Times New Roman" w:eastAsia="Times New Roman" w:hAnsi="Times New Roman" w:cs="Times New Roman"/>
+          <w:sz w:val="22"/>
+          <w:szCs w:val="22"/>
+          <w:lang w:val="en-US"/>
+        </w:rPr>
+      </w:pPr>
+    </w:p>
+    <w:p>
+      <w:pPr>
+        <w:pBdr>
+          <w:left w:val="none" w:sz="0" w:space="14" w:color="auto"/>
+        </w:pBdr>
+        <w:shd w:val="clear" w:color="auto" w:fill="FFFFFF" w:themeFill="background1"/>
+        <w:spacing w:before="240" w:after="240" w:line="360" w:lineRule="auto"/>
+        <w:ind w:left="460" w:right="360" w:firstLine="460"/>
+        <w:jc w:val="both"/>
+        <w:rPr>
+          <w:rFonts w:ascii="Times New Roman" w:eastAsia="Times New Roman" w:hAnsi="Times New Roman" w:cs="Times New Roman"/>
+          <w:sz w:val="22"/>
+          <w:szCs w:val="22"/>
+          <w:lang w:val="en-US"/>
+        </w:rPr>
+      </w:pPr>
+    </w:p>
+    <w:p>
+      <w:pPr>
+        <w:pBdr>
+          <w:left w:val="none" w:sz="0" w:space="14" w:color="auto"/>
+        </w:pBdr>
+        <w:shd w:val="clear" w:color="auto" w:fill="FFFFFF" w:themeFill="background1"/>
+        <w:spacing w:before="240" w:after="240" w:line="360" w:lineRule="auto"/>
+        <w:ind w:left="460" w:right="360" w:firstLine="460"/>
+        <w:jc w:val="both"/>
+        <w:rPr>
+          <w:rFonts w:ascii="Times New Roman" w:eastAsia="Times New Roman" w:hAnsi="Times New Roman" w:cs="Times New Roman"/>
+          <w:sz w:val="22"/>
+          <w:szCs w:val="22"/>
+          <w:lang w:val="en-US"/>
+        </w:rPr>
+      </w:pPr>
+    </w:p>
+    <w:p>
+      <w:pPr>
+        <w:pBdr>
+          <w:left w:val="none" w:sz="0" w:space="14" w:color="auto"/>
+        </w:pBdr>
+        <w:shd w:val="clear" w:color="auto" w:fill="FFFFFF" w:themeFill="background1"/>
+        <w:spacing w:before="240" w:after="240" w:line="360" w:lineRule="auto"/>
+        <w:ind w:left="460" w:right="360" w:firstLine="460"/>
+        <w:jc w:val="both"/>
+        <w:rPr>
+          <w:rFonts w:ascii="Times New Roman" w:eastAsia="Times New Roman" w:hAnsi="Times New Roman" w:cs="Times New Roman"/>
+          <w:sz w:val="22"/>
+          <w:szCs w:val="22"/>
+          <w:lang w:val="en-US"/>
+        </w:rPr>
+      </w:pPr>
+    </w:p>
+    <w:p>
+      <w:pPr>
+        <w:pBdr>
+          <w:left w:val="none" w:sz="0" w:space="14" w:color="auto"/>
+        </w:pBdr>
+        <w:shd w:val="clear" w:color="auto" w:fill="FFFFFF" w:themeFill="background1"/>
+        <w:spacing w:before="240" w:after="240" w:line="360" w:lineRule="auto"/>
+        <w:ind w:left="460" w:right="360" w:firstLine="460"/>
+        <w:jc w:val="both"/>
+        <w:rPr>
+          <w:rFonts w:ascii="Times New Roman" w:eastAsia="Times New Roman" w:hAnsi="Times New Roman" w:cs="Times New Roman"/>
+          <w:sz w:val="22"/>
+          <w:szCs w:val="22"/>
+          <w:lang w:val="en-US"/>
+        </w:rPr>
+      </w:pPr>
+    </w:p>
+    <w:p>
+      <w:pPr>
+        <w:pBdr>
+          <w:left w:val="none" w:sz="0" w:space="14" w:color="auto"/>
+        </w:pBdr>
+        <w:shd w:val="clear" w:color="auto" w:fill="FFFFFF" w:themeFill="background1"/>
+        <w:spacing w:before="240" w:after="240" w:line="360" w:lineRule="auto"/>
+        <w:ind w:left="460" w:right="360" w:firstLine="460"/>
+        <w:jc w:val="both"/>
+        <w:rPr>
+          <w:rFonts w:ascii="Times New Roman" w:eastAsia="Times New Roman" w:hAnsi="Times New Roman" w:cs="Times New Roman"/>
+          <w:sz w:val="22"/>
+          <w:szCs w:val="22"/>
+          <w:lang w:val="en-US"/>
+        </w:rPr>
+      </w:pPr>
+    </w:p>
+    <w:p>
+      <w:pPr>
+        <w:pBdr>
+          <w:left w:val="none" w:sz="0" w:space="14" w:color="auto"/>
+        </w:pBdr>
+        <w:shd w:val="clear" w:color="auto" w:fill="FFFFFF" w:themeFill="background1"/>
+        <w:spacing w:before="240" w:after="240" w:line="360" w:lineRule="auto"/>
+        <w:ind w:left="460" w:right="360" w:firstLine="460"/>
+        <w:jc w:val="both"/>
+        <w:rPr>
+          <w:rFonts w:ascii="Times New Roman" w:eastAsia="Times New Roman" w:hAnsi="Times New Roman" w:cs="Times New Roman"/>
+          <w:sz w:val="22"/>
+          <w:szCs w:val="22"/>
+          <w:lang w:val="en-US"/>
+        </w:rPr>
+      </w:pPr>
+    </w:p>
+    <w:p>
+      <w:pPr>
+        <w:pBdr>
+          <w:left w:val="none" w:sz="0" w:space="14" w:color="auto"/>
+        </w:pBdr>
+        <w:shd w:val="clear" w:color="auto" w:fill="FFFFFF" w:themeFill="background1"/>
+        <w:spacing w:before="240" w:after="240" w:line="360" w:lineRule="auto"/>
+        <w:ind w:left="460" w:right="360" w:firstLine="460"/>
+        <w:jc w:val="both"/>
+        <w:rPr>
+          <w:rFonts w:ascii="Times New Roman" w:eastAsia="Times New Roman" w:hAnsi="Times New Roman" w:cs="Times New Roman"/>
+          <w:sz w:val="22"/>
+          <w:szCs w:val="22"/>
+          <w:lang w:val="en-US"/>
+        </w:rPr>
+      </w:pPr>
+    </w:p>
+    <w:p>
+      <w:pPr>
+        <w:pBdr>
+          <w:left w:val="none" w:sz="0" w:space="14" w:color="auto"/>
+        </w:pBdr>
+        <w:shd w:val="clear" w:color="auto" w:fill="FFFFFF" w:themeFill="background1"/>
+        <w:spacing w:before="240" w:after="240" w:line="360" w:lineRule="auto"/>
+        <w:ind w:left="460" w:right="360" w:firstLine="460"/>
+        <w:jc w:val="both"/>
+        <w:rPr>
+          <w:rFonts w:ascii="Times New Roman" w:eastAsia="Times New Roman" w:hAnsi="Times New Roman" w:cs="Times New Roman"/>
+          <w:sz w:val="22"/>
+          <w:szCs w:val="22"/>
+          <w:lang w:val="en-US"/>
+        </w:rPr>
+      </w:pPr>
+    </w:p>
+    <w:p>
+      <w:pPr>
+        <w:pBdr>
+          <w:left w:val="none" w:sz="0" w:space="14" w:color="auto"/>
+        </w:pBdr>
+        <w:shd w:val="clear" w:color="auto" w:fill="FFFFFF" w:themeFill="background1"/>
+        <w:spacing w:before="240" w:after="240" w:line="360" w:lineRule="auto"/>
+        <w:ind w:left="460" w:right="360" w:firstLine="460"/>
+        <w:jc w:val="both"/>
+        <w:rPr>
+          <w:rFonts w:ascii="Times New Roman" w:eastAsia="Times New Roman" w:hAnsi="Times New Roman" w:cs="Times New Roman"/>
+          <w:sz w:val="22"/>
+          <w:szCs w:val="22"/>
+          <w:lang w:val="en-US"/>
+        </w:rPr>
+      </w:pPr>
+    </w:p>
+    <w:p>
+      <w:pPr>
+        <w:pBdr>
+          <w:left w:val="none" w:sz="0" w:space="14" w:color="auto"/>
+        </w:pBdr>
+        <w:shd w:val="clear" w:color="auto" w:fill="FFFFFF" w:themeFill="background1"/>
+        <w:spacing w:before="240" w:after="240" w:line="360" w:lineRule="auto"/>
+        <w:ind w:left="460" w:right="360" w:firstLine="460"/>
+        <w:jc w:val="both"/>
+        <w:rPr>
+          <w:rFonts w:ascii="Times New Roman" w:eastAsia="Times New Roman" w:hAnsi="Times New Roman" w:cs="Times New Roman"/>
+          <w:sz w:val="22"/>
+          <w:szCs w:val="22"/>
+          <w:lang w:val="en-US"/>
+        </w:rPr>
+      </w:pPr>
+    </w:p>
+    <w:p>
+      <w:pPr>
+        <w:pBdr>
+          <w:left w:val="none" w:sz="0" w:space="14" w:color="auto"/>
+        </w:pBdr>
+        <w:shd w:val="clear" w:color="auto" w:fill="FFFFFF" w:themeFill="background1"/>
+        <w:spacing w:before="240" w:after="240" w:line="360" w:lineRule="auto"/>
+        <w:ind w:left="460" w:right="360" w:firstLine="460"/>
+        <w:jc w:val="both"/>
+        <w:rPr>
+          <w:rFonts w:ascii="Times New Roman" w:eastAsia="Times New Roman" w:hAnsi="Times New Roman" w:cs="Times New Roman"/>
+          <w:sz w:val="22"/>
+          <w:szCs w:val="22"/>
+          <w:lang w:val="en-US"/>
+        </w:rPr>
+      </w:pPr>
+    </w:p>
+    <w:p>
+      <w:pPr>
+        <w:pBdr>
+          <w:left w:val="none" w:sz="0" w:space="14" w:color="auto"/>
+        </w:pBdr>
+        <w:shd w:val="clear" w:color="auto" w:fill="FFFFFF" w:themeFill="background1"/>
+        <w:spacing w:before="240" w:after="240" w:line="360" w:lineRule="auto"/>
+        <w:ind w:left="460" w:right="360" w:firstLine="460"/>
+        <w:jc w:val="both"/>
+        <w:rPr>
+          <w:rFonts w:ascii="Times New Roman" w:eastAsia="Times New Roman" w:hAnsi="Times New Roman" w:cs="Times New Roman"/>
+          <w:sz w:val="22"/>
+          <w:szCs w:val="22"/>
+          <w:lang w:val="en-US"/>
+        </w:rPr>
+      </w:pPr>
+    </w:p>
+    <w:p>
+      <w:pPr>
+        <w:pBdr>
+          <w:left w:val="none" w:sz="0" w:space="14" w:color="auto"/>
+        </w:pBdr>
+        <w:shd w:val="clear" w:color="auto" w:fill="FFFFFF" w:themeFill="background1"/>
+        <w:spacing w:before="240" w:after="240" w:line="360" w:lineRule="auto"/>
+        <w:ind w:left="460" w:right="360" w:firstLine="460"/>
+        <w:jc w:val="both"/>
+        <w:rPr>
+          <w:rFonts w:ascii="Times New Roman" w:eastAsia="Times New Roman" w:hAnsi="Times New Roman" w:cs="Times New Roman"/>
+          <w:sz w:val="22"/>
+          <w:szCs w:val="22"/>
+          <w:lang w:val="en-US"/>
+        </w:rPr>
+      </w:pPr>
+    </w:p>
+    <w:p>
+      <w:pPr>
+        <w:pBdr>
+          <w:left w:val="none" w:sz="0" w:space="14" w:color="auto"/>
+        </w:pBdr>
+        <w:shd w:val="clear" w:color="auto" w:fill="FFFFFF" w:themeFill="background1"/>
+        <w:spacing w:before="240" w:after="240" w:line="360" w:lineRule="auto"/>
+        <w:ind w:left="460" w:right="360" w:firstLine="460"/>
+        <w:jc w:val="both"/>
+        <w:rPr>
+          <w:rFonts w:ascii="Times New Roman" w:eastAsia="Times New Roman" w:hAnsi="Times New Roman" w:cs="Times New Roman"/>
+          <w:sz w:val="22"/>
+          <w:szCs w:val="22"/>
+          <w:lang w:val="en-US"/>
+        </w:rPr>
+      </w:pPr>
+    </w:p>
+    <w:p>
+      <w:pPr>
+        <w:pBdr>
+          <w:left w:val="none" w:sz="0" w:space="14" w:color="auto"/>
+        </w:pBdr>
+        <w:shd w:val="clear" w:color="auto" w:fill="FFFFFF" w:themeFill="background1"/>
+        <w:spacing w:before="240" w:after="240" w:line="360" w:lineRule="auto"/>
+        <w:ind w:left="460" w:right="360" w:firstLine="460"/>
+        <w:jc w:val="both"/>
+        <w:rPr>
+          <w:rFonts w:ascii="Times New Roman" w:eastAsia="Times New Roman" w:hAnsi="Times New Roman" w:cs="Times New Roman"/>
+          <w:sz w:val="22"/>
+          <w:szCs w:val="22"/>
+          <w:lang w:val="en-US"/>
+        </w:rPr>
+      </w:pPr>
+    </w:p>
+    <w:p>
+      <w:pPr>
+        <w:pBdr>
+          <w:left w:val="none" w:sz="0" w:space="14" w:color="auto"/>
+        </w:pBdr>
+        <w:shd w:val="clear" w:color="auto" w:fill="FFFFFF" w:themeFill="background1"/>
+        <w:spacing w:before="240" w:after="240" w:line="360" w:lineRule="auto"/>
+        <w:ind w:left="460" w:right="360" w:firstLine="460"/>
+        <w:jc w:val="both"/>
+        <w:rPr>
+          <w:rFonts w:ascii="Times New Roman" w:eastAsia="Times New Roman" w:hAnsi="Times New Roman" w:cs="Times New Roman"/>
+          <w:sz w:val="22"/>
+          <w:szCs w:val="22"/>
+          <w:lang w:val="en-US"/>
+        </w:rPr>
+      </w:pPr>
     </w:p>
     <w:p>
       <w:pPr>
@@ -5909,7 +6546,6 @@
           <w:lang w:val="en-CA"/>
           <w14:ligatures w14:val="none"/>
         </w:rPr>
-        <w:lastRenderedPageBreak/>
         <w:t>PART (</w:t>
       </w:r>
       <w:r>
@@ -9440,7 +10076,6 @@
         </w:rPr>
         <w:t>Write text here</w:t>
       </w:r>
-      <w:proofErr w:type="gramStart"/>
       <w:r>
         <w:rPr>
           <w:rFonts w:ascii="Times New Roman" w:eastAsia="Times New Roman" w:hAnsi="Times New Roman" w:cs="Times New Roman"/>
@@ -9460,18 +10095,7 @@
           <w:lang w:val="en-CA"/>
           <w14:ligatures w14:val="none"/>
         </w:rPr>
-        <w:t>.</w:t>
-      </w:r>
-      <w:proofErr w:type="gramEnd"/>
-      <w:r>
-        <w:rPr>
-          <w:rFonts w:ascii="Times New Roman" w:eastAsia="Times New Roman" w:hAnsi="Times New Roman" w:cs="Times New Roman"/>
-          <w:color w:val="000000" w:themeColor="text1"/>
-          <w:kern w:val="0"/>
-          <w:lang w:val="en-CA"/>
-          <w14:ligatures w14:val="none"/>
-        </w:rPr>
-        <w:t xml:space="preserve"> </w:t>
+        <w:t xml:space="preserve">. </w:t>
       </w:r>
     </w:p>
     <w:p>
@@ -9501,7 +10125,6 @@
           <w:lang w:val="en-US"/>
           <w14:ligatures w14:val="none"/>
         </w:rPr>
-        <w:lastRenderedPageBreak/>
         <w:t>Write text here</w:t>
       </w:r>
       <w:r>
@@ -13009,7 +13632,6 @@
         </w:rPr>
         <w:t>Write text here</w:t>
       </w:r>
-      <w:proofErr w:type="gramStart"/>
       <w:r>
         <w:rPr>
           <w:rFonts w:ascii="Times New Roman" w:eastAsia="Times New Roman" w:hAnsi="Times New Roman" w:cs="Times New Roman"/>
@@ -13031,7 +13653,6 @@
         </w:rPr>
         <w:t>.</w:t>
       </w:r>
-      <w:proofErr w:type="gramEnd"/>
       <w:r>
         <w:rPr>
           <w:rFonts w:ascii="Times New Roman" w:eastAsia="Times New Roman" w:hAnsi="Times New Roman" w:cs="Times New Roman"/>
@@ -13244,12 +13865,12 @@
       <w:r>
         <w:rPr>
           <w:rFonts w:ascii="Times New Roman" w:eastAsia="Times New Roman" w:hAnsi="Times New Roman" w:cs="Times New Roman"/>
+          <w:noProof/>
           <w:color w:val="000000" w:themeColor="text1"/>
           <w:kern w:val="0"/>
           <w:lang w:val="en-CA"/>
           <w14:ligatures w14:val="none"/>
         </w:rPr>
-        <w:lastRenderedPageBreak/>
         <w:drawing>
           <wp:anchor distT="0" distB="0" distL="114300" distR="114300" simplePos="0" relativeHeight="251658246" behindDoc="0" locked="0" layoutInCell="1" allowOverlap="1" wp14:anchorId="0431AE02" wp14:editId="11A58214">
             <wp:simplePos x="0" y="0"/>
@@ -13393,13 +14014,13 @@
               </wp:anchor>
             </w:drawing>
           </mc:Choice>
-          <mc:Fallback>
+          <mc:Fallback xmlns:arto="http://schemas.microsoft.com/office/word/2006/arto" xmlns:a14="http://schemas.microsoft.com/office/drawing/2010/main" xmlns:pic="http://schemas.openxmlformats.org/drawingml/2006/picture" xmlns:a="http://schemas.openxmlformats.org/drawingml/2006/main">
             <w:pict>
-              <v:shapetype w14:anchorId="093CFA14" id="_x0000_t202" coordsize="21600,21600" o:spt="202" path="m,l,21600r21600,l21600,xe">
+              <v:shapetype id="_x0000_t202" coordsize="21600,21600" o:spt="202" path="m,l,21600r21600,l21600,xe" w14:anchorId="093CFA14">
                 <v:stroke joinstyle="miter"/>
                 <v:path gradientshapeok="t" o:connecttype="rect"/>
               </v:shapetype>
-              <v:shape id="Text Box 1" o:spid="_x0000_s1026" type="#_x0000_t202" style="position:absolute;left:0;text-align:left;margin-left:255.85pt;margin-top:626.75pt;width:225pt;height:.05pt;z-index:251658248;visibility:visible;mso-wrap-style:square;mso-wrap-distance-left:9pt;mso-wrap-distance-top:0;mso-wrap-distance-right:9pt;mso-wrap-distance-bottom:0;mso-position-horizontal:absolute;mso-position-horizontal-relative:text;mso-position-vertical:absolute;mso-position-vertical-relative:text;v-text-anchor:top" o:gfxdata="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" stroked="f">
+              <v:shape id="Text Box 1" style="position:absolute;left:0;text-align:left;margin-left:255.85pt;margin-top:626.75pt;width:225pt;height:.05pt;z-index:251658248;visibility:visible;mso-wrap-style:square;mso-wrap-distance-left:9pt;mso-wrap-distance-top:0;mso-wrap-distance-right:9pt;mso-wrap-distance-bottom:0;mso-position-horizontal:absolute;mso-position-horizontal-relative:text;mso-position-vertical:absolute;mso-position-vertical-relative:text;v-text-anchor:top" o:spid="_x0000_s1026" stroked="f" type="#_x0000_t202" o:gfxdata="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">
                 <v:textbox style="mso-fit-shape-to-text:t" inset="0,0,0,0">
                   <w:txbxContent>
                     <w:p>
@@ -13516,13 +14137,8 @@
                               <w:fldChar w:fldCharType="end"/>
                             </w:r>
                             <w:r>
-                              <w:t xml:space="preserve">: </w:t>
+                              <w:t>: scsc</w:t>
                             </w:r>
-                            <w:proofErr w:type="spellStart"/>
-                            <w:r>
-                              <w:t>scsc</w:t>
-                            </w:r>
-                            <w:proofErr w:type="spellEnd"/>
                           </w:p>
                         </w:txbxContent>
                       </wps:txbx>
@@ -13538,16 +14154,16 @@
               </wp:anchor>
             </w:drawing>
           </mc:Choice>
-          <mc:Fallback>
+          <mc:Fallback xmlns:arto="http://schemas.microsoft.com/office/word/2006/arto" xmlns:a14="http://schemas.microsoft.com/office/drawing/2010/main" xmlns:pic="http://schemas.openxmlformats.org/drawingml/2006/picture" xmlns:a="http://schemas.openxmlformats.org/drawingml/2006/main">
             <w:pict>
-              <v:shape w14:anchorId="697BE24B" id="_x0000_s1027" type="#_x0000_t202" style="position:absolute;left:0;text-align:left;margin-left:-3.85pt;margin-top:627.05pt;width:225pt;height:.05pt;z-index:251658247;visibility:visible;mso-wrap-style:square;mso-wrap-distance-left:9pt;mso-wrap-distance-top:0;mso-wrap-distance-right:9pt;mso-wrap-distance-bottom:0;mso-position-horizontal:absolute;mso-position-horizontal-relative:text;mso-position-vertical:absolute;mso-position-vertical-relative:text;v-text-anchor:top" o:gfxdata="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" stroked="f">
+              <v:shape id="_x0000_s1027" style="position:absolute;left:0;text-align:left;margin-left:-3.85pt;margin-top:627.05pt;width:225pt;height:.05pt;z-index:251658247;visibility:visible;mso-wrap-style:square;mso-wrap-distance-left:9pt;mso-wrap-distance-top:0;mso-wrap-distance-right:9pt;mso-wrap-distance-bottom:0;mso-position-horizontal:absolute;mso-position-horizontal-relative:text;mso-position-vertical:absolute;mso-position-vertical-relative:text;v-text-anchor:top" stroked="f" type="#_x0000_t202" o:gfxdata="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" w14:anchorId="697BE24B">
                 <v:textbox style="mso-fit-shape-to-text:t" inset="0,0,0,0">
                   <w:txbxContent>
                     <w:p>
                       <w:pPr>
                         <w:pStyle w:val="Caption"/>
                         <w:rPr>
-                          <w:rFonts w:ascii="Times New Roman" w:eastAsia="Times New Roman" w:hAnsi="Times New Roman" w:cs="Times New Roman"/>
+                          <w:rFonts w:ascii="Times New Roman" w:hAnsi="Times New Roman" w:eastAsia="Times New Roman" w:cs="Times New Roman"/>
                           <w:color w:val="000000" w:themeColor="text1"/>
                           <w:kern w:val="0"/>
                           <w:lang w:val="en-CA"/>
@@ -13576,13 +14192,8 @@
                         <w:fldChar w:fldCharType="end"/>
                       </w:r>
                       <w:r>
-                        <w:t xml:space="preserve">: </w:t>
+                        <w:t>: scsc</w:t>
                       </w:r>
-                      <w:proofErr w:type="spellStart"/>
-                      <w:r>
-                        <w:t>scsc</w:t>
-                      </w:r>
-                      <w:proofErr w:type="spellEnd"/>
                     </w:p>
                   </w:txbxContent>
                 </v:textbox>
@@ -13595,6 +14206,7 @@
       <w:r>
         <w:rPr>
           <w:rFonts w:ascii="Times New Roman" w:eastAsia="Times New Roman" w:hAnsi="Times New Roman" w:cs="Times New Roman"/>
+          <w:noProof/>
           <w:color w:val="000000" w:themeColor="text1"/>
           <w:kern w:val="0"/>
           <w:lang w:val="en-CA"/>
@@ -13659,6 +14271,7 @@
       <w:r>
         <w:rPr>
           <w:rFonts w:ascii="Times New Roman" w:eastAsia="Times New Roman" w:hAnsi="Times New Roman" w:cs="Times New Roman"/>
+          <w:noProof/>
           <w:color w:val="000000" w:themeColor="text1"/>
           <w:kern w:val="0"/>
           <w:lang w:val="en-CA"/>
@@ -13723,6 +14336,7 @@
       <w:r>
         <w:rPr>
           <w:rFonts w:ascii="Times New Roman" w:eastAsia="Times New Roman" w:hAnsi="Times New Roman" w:cs="Times New Roman"/>
+          <w:noProof/>
           <w:color w:val="000000" w:themeColor="text1"/>
           <w:kern w:val="0"/>
           <w:lang w:val="en-CA"/>
@@ -13878,16 +14492,16 @@
               </wp:anchor>
             </w:drawing>
           </mc:Choice>
-          <mc:Fallback>
+          <mc:Fallback xmlns:arto="http://schemas.microsoft.com/office/word/2006/arto" xmlns:a14="http://schemas.microsoft.com/office/drawing/2010/main" xmlns:pic="http://schemas.openxmlformats.org/drawingml/2006/picture" xmlns:a="http://schemas.openxmlformats.org/drawingml/2006/main">
             <w:pict>
-              <v:shape w14:anchorId="7931DF83" id="_x0000_s1028" type="#_x0000_t202" style="position:absolute;left:0;text-align:left;margin-left:264pt;margin-top:323.95pt;width:225pt;height:38.55pt;z-index:251658243;visibility:visible;mso-wrap-style:square;mso-height-percent:0;mso-wrap-distance-left:9pt;mso-wrap-distance-top:0;mso-wrap-distance-right:9pt;mso-wrap-distance-bottom:0;mso-position-horizontal:absolute;mso-position-horizontal-relative:text;mso-position-vertical:absolute;mso-position-vertical-relative:text;mso-height-percent:0;mso-height-relative:margin;v-text-anchor:top" o:gfxdata="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" stroked="f">
+              <v:shape id="_x0000_s1028" style="position:absolute;left:0;text-align:left;margin-left:264pt;margin-top:323.95pt;width:225pt;height:38.55pt;z-index:251658243;visibility:visible;mso-wrap-style:square;mso-height-percent:0;mso-wrap-distance-left:9pt;mso-wrap-distance-top:0;mso-wrap-distance-right:9pt;mso-wrap-distance-bottom:0;mso-position-horizontal:absolute;mso-position-horizontal-relative:text;mso-position-vertical:absolute;mso-position-vertical-relative:text;mso-height-percent:0;mso-height-relative:margin;v-text-anchor:top" stroked="f" type="#_x0000_t202" o:gfxdata="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" w14:anchorId="7931DF83">
                 <v:textbox inset="0,0,0,0">
                   <w:txbxContent>
                     <w:p>
                       <w:pPr>
                         <w:pStyle w:val="Caption"/>
                         <w:rPr>
-                          <w:rFonts w:ascii="Times New Roman" w:eastAsia="Times New Roman" w:hAnsi="Times New Roman" w:cs="Times New Roman"/>
+                          <w:rFonts w:ascii="Times New Roman" w:hAnsi="Times New Roman" w:eastAsia="Times New Roman" w:cs="Times New Roman"/>
                           <w:color w:val="000000" w:themeColor="text1"/>
                           <w:kern w:val="0"/>
                           <w:lang w:val="en-CA"/>
@@ -14021,16 +14635,16 @@
               </wp:anchor>
             </w:drawing>
           </mc:Choice>
-          <mc:Fallback>
+          <mc:Fallback xmlns:arto="http://schemas.microsoft.com/office/word/2006/arto" xmlns:a14="http://schemas.microsoft.com/office/drawing/2010/main" xmlns:pic="http://schemas.openxmlformats.org/drawingml/2006/picture" xmlns:a="http://schemas.openxmlformats.org/drawingml/2006/main">
             <w:pict>
-              <v:shape w14:anchorId="10382C10" id="_x0000_s1029" type="#_x0000_t202" style="position:absolute;left:0;text-align:left;margin-left:3.4pt;margin-top:324pt;width:225pt;height:38.55pt;z-index:251658242;visibility:visible;mso-wrap-style:square;mso-height-percent:0;mso-wrap-distance-left:9pt;mso-wrap-distance-top:0;mso-wrap-distance-right:9pt;mso-wrap-distance-bottom:0;mso-position-horizontal:absolute;mso-position-horizontal-relative:text;mso-position-vertical:absolute;mso-position-vertical-relative:text;mso-height-percent:0;mso-height-relative:margin;v-text-anchor:top" o:gfxdata="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" stroked="f">
+              <v:shape id="_x0000_s1029" style="position:absolute;left:0;text-align:left;margin-left:3.4pt;margin-top:324pt;width:225pt;height:38.55pt;z-index:251658242;visibility:visible;mso-wrap-style:square;mso-height-percent:0;mso-wrap-distance-left:9pt;mso-wrap-distance-top:0;mso-wrap-distance-right:9pt;mso-wrap-distance-bottom:0;mso-position-horizontal:absolute;mso-position-horizontal-relative:text;mso-position-vertical:absolute;mso-position-vertical-relative:text;mso-height-percent:0;mso-height-relative:margin;v-text-anchor:top" stroked="f" type="#_x0000_t202" o:gfxdata="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" w14:anchorId="10382C10">
                 <v:textbox inset="0,0,0,0">
                   <w:txbxContent>
                     <w:p>
                       <w:pPr>
                         <w:pStyle w:val="Caption"/>
                         <w:rPr>
-                          <w:rFonts w:ascii="Times New Roman" w:eastAsia="Times New Roman" w:hAnsi="Times New Roman" w:cs="Times New Roman"/>
+                          <w:rFonts w:ascii="Times New Roman" w:hAnsi="Times New Roman" w:eastAsia="Times New Roman" w:cs="Times New Roman"/>
                           <w:color w:val="000000" w:themeColor="text1"/>
                           <w:kern w:val="0"/>
                           <w:lang w:val="en-CA"/>
@@ -14073,6 +14687,7 @@
       <w:r>
         <w:rPr>
           <w:rFonts w:ascii="Times New Roman" w:eastAsia="Times New Roman" w:hAnsi="Times New Roman" w:cs="Times New Roman"/>
+          <w:noProof/>
           <w:color w:val="000000" w:themeColor="text1"/>
           <w:kern w:val="0"/>
           <w:lang w:val="en-CA"/>
@@ -14227,7 +14842,6 @@
           <w:lang w:val="en-CA"/>
           <w14:ligatures w14:val="none"/>
         </w:rPr>
-        <w:lastRenderedPageBreak/>
         <w:t>APPENDIX</w:t>
       </w:r>
       <w:r>
@@ -14577,7 +15191,7 @@
               <w:pBdr>
                 <w:left w:val="none" w:sz="0" w:space="14" w:color="auto"/>
               </w:pBdr>
-              <w:shd w:val="clear" w:color="auto" w:fill="FFFFFF"/>
+              <w:shd w:val="clear" w:color="auto" w:fill="FFFFFF" w:themeFill="background1"/>
               <w:spacing w:before="40" w:after="0" w:line="360" w:lineRule="auto"/>
               <w:ind w:right="360"/>
               <w:contextualSpacing/>
@@ -14590,6 +15204,22 @@
                 <w14:ligatures w14:val="none"/>
               </w:rPr>
             </w:pPr>
+            <w:r>
+              <w:rPr>
+                <w:rFonts w:ascii="Times New Roman" w:eastAsia="Times New Roman" w:hAnsi="Times New Roman" w:cs="Times New Roman"/>
+                <w:color w:val="000000" w:themeColor="text1"/>
+                <w:lang w:val="en-CA"/>
+              </w:rPr>
+              <w:t xml:space="preserve"> Write up</w:t>
+            </w:r>
+            <w:r>
+              <w:rPr>
+                <w:rFonts w:ascii="Times New Roman" w:eastAsia="Times New Roman" w:hAnsi="Times New Roman" w:cs="Times New Roman"/>
+                <w:color w:val="000000" w:themeColor="text1"/>
+                <w:lang w:val="en-CA"/>
+              </w:rPr>
+              <w:t xml:space="preserve"> </w:t>
+            </w:r>
           </w:p>
         </w:tc>
       </w:tr>
@@ -14631,7 +15261,6 @@
                 <w14:ligatures w14:val="none"/>
               </w:rPr>
             </w:pPr>
-            <w:proofErr w:type="spellStart"/>
             <w:r>
               <w:rPr>
                 <w:rFonts w:ascii="Times New Roman" w:eastAsia="Times New Roman" w:hAnsi="Times New Roman" w:cs="Times New Roman"/>
@@ -14640,18 +15269,7 @@
                 <w:lang w:val="en-CA"/>
                 <w14:ligatures w14:val="none"/>
               </w:rPr>
-              <w:t>Rizaldi</w:t>
-            </w:r>
-            <w:proofErr w:type="spellEnd"/>
-            <w:r>
-              <w:rPr>
-                <w:rFonts w:ascii="Times New Roman" w:eastAsia="Times New Roman" w:hAnsi="Times New Roman" w:cs="Times New Roman"/>
-                <w:color w:val="000000" w:themeColor="text1"/>
-                <w:kern w:val="0"/>
-                <w:lang w:val="en-CA"/>
-                <w14:ligatures w14:val="none"/>
-              </w:rPr>
-              <w:t xml:space="preserve"> Wijaya </w:t>
+              <w:t xml:space="preserve">Rizaldi Wijaya </w:t>
             </w:r>
           </w:p>
         </w:tc>
@@ -14677,7 +15295,7 @@
               <w:pBdr>
                 <w:left w:val="none" w:sz="0" w:space="14" w:color="auto"/>
               </w:pBdr>
-              <w:shd w:val="clear" w:color="auto" w:fill="FFFFFF"/>
+              <w:shd w:val="clear" w:color="auto" w:fill="FFFFFF" w:themeFill="background1"/>
               <w:spacing w:after="0" w:line="360" w:lineRule="auto"/>
               <w:ind w:right="360"/>
               <w:contextualSpacing/>
@@ -14690,6 +15308,22 @@
                 <w14:ligatures w14:val="none"/>
               </w:rPr>
             </w:pPr>
+            <w:r>
+              <w:rPr>
+                <w:rFonts w:ascii="Times New Roman" w:eastAsia="Times New Roman" w:hAnsi="Times New Roman" w:cs="Times New Roman"/>
+                <w:color w:val="000000" w:themeColor="text1"/>
+                <w:lang w:val="en-CA"/>
+              </w:rPr>
+              <w:t xml:space="preserve"> </w:t>
+            </w:r>
+            <w:r>
+              <w:rPr>
+                <w:rFonts w:ascii="Times New Roman" w:eastAsia="Times New Roman" w:hAnsi="Times New Roman" w:cs="Times New Roman"/>
+                <w:color w:val="000000" w:themeColor="text1"/>
+                <w:lang w:val="en-CA"/>
+              </w:rPr>
+              <w:t>Write up and code</w:t>
+            </w:r>
           </w:p>
         </w:tc>
       </w:tr>
@@ -14765,7 +15399,7 @@
               <w:pBdr>
                 <w:left w:val="none" w:sz="0" w:space="14" w:color="auto"/>
               </w:pBdr>
-              <w:shd w:val="clear" w:color="auto" w:fill="FFFFFF"/>
+              <w:shd w:val="clear" w:color="auto" w:fill="FFFFFF" w:themeFill="background1"/>
               <w:spacing w:before="40" w:after="0" w:line="360" w:lineRule="auto"/>
               <w:ind w:right="360"/>
               <w:contextualSpacing/>
@@ -14778,6 +15412,14 @@
                 <w14:ligatures w14:val="none"/>
               </w:rPr>
             </w:pPr>
+            <w:r>
+              <w:rPr>
+                <w:rFonts w:ascii="Times New Roman" w:eastAsia="Times New Roman" w:hAnsi="Times New Roman" w:cs="Times New Roman"/>
+                <w:color w:val="000000" w:themeColor="text1"/>
+                <w:lang w:val="en-CA"/>
+              </w:rPr>
+              <w:t xml:space="preserve"> Write up and code</w:t>
+            </w:r>
           </w:p>
         </w:tc>
       </w:tr>
@@ -14853,7 +15495,7 @@
               <w:pBdr>
                 <w:left w:val="none" w:sz="0" w:space="14" w:color="auto"/>
               </w:pBdr>
-              <w:shd w:val="clear" w:color="auto" w:fill="FFFFFF"/>
+              <w:shd w:val="clear" w:color="auto" w:fill="FFFFFF" w:themeFill="background1"/>
               <w:spacing w:before="40" w:after="0" w:line="360" w:lineRule="auto"/>
               <w:ind w:right="360"/>
               <w:contextualSpacing/>
@@ -14866,6 +15508,14 @@
                 <w14:ligatures w14:val="none"/>
               </w:rPr>
             </w:pPr>
+            <w:r>
+              <w:rPr>
+                <w:rFonts w:ascii="Times New Roman" w:eastAsia="Times New Roman" w:hAnsi="Times New Roman" w:cs="Times New Roman"/>
+                <w:color w:val="000000" w:themeColor="text1"/>
+                <w:lang w:val="en-CA"/>
+              </w:rPr>
+              <w:t xml:space="preserve"> Write up and code</w:t>
+            </w:r>
           </w:p>
         </w:tc>
       </w:tr>
@@ -15158,6 +15808,16 @@
                 <w14:ligatures w14:val="none"/>
               </w:rPr>
             </w:pPr>
+            <w:r>
+              <w:rPr>
+                <w:rFonts w:ascii="Times New Roman" w:eastAsia="Times New Roman" w:hAnsi="Times New Roman" w:cs="Times New Roman"/>
+                <w:color w:val="000000" w:themeColor="text1"/>
+                <w:kern w:val="0"/>
+                <w:lang w:val="en-CA"/>
+                <w14:ligatures w14:val="none"/>
+              </w:rPr>
+              <w:t xml:space="preserve">  </w:t>
+            </w:r>
           </w:p>
         </w:tc>
       </w:tr>
@@ -15199,7 +15859,6 @@
                 <w14:ligatures w14:val="none"/>
               </w:rPr>
             </w:pPr>
-            <w:proofErr w:type="spellStart"/>
             <w:r>
               <w:rPr>
                 <w:rFonts w:ascii="Times New Roman" w:eastAsia="Times New Roman" w:hAnsi="Times New Roman" w:cs="Times New Roman"/>
@@ -15208,18 +15867,7 @@
                 <w:lang w:val="en-CA"/>
                 <w14:ligatures w14:val="none"/>
               </w:rPr>
-              <w:t>Rizaldi</w:t>
-            </w:r>
-            <w:proofErr w:type="spellEnd"/>
-            <w:r>
-              <w:rPr>
-                <w:rFonts w:ascii="Times New Roman" w:eastAsia="Times New Roman" w:hAnsi="Times New Roman" w:cs="Times New Roman"/>
-                <w:color w:val="000000" w:themeColor="text1"/>
-                <w:kern w:val="0"/>
-                <w:lang w:val="en-CA"/>
-                <w14:ligatures w14:val="none"/>
-              </w:rPr>
-              <w:t xml:space="preserve"> Wijaya </w:t>
+              <w:t xml:space="preserve">Rizaldi Wijaya </w:t>
             </w:r>
           </w:p>
         </w:tc>
@@ -15245,7 +15893,7 @@
               <w:pBdr>
                 <w:left w:val="none" w:sz="0" w:space="14" w:color="auto"/>
               </w:pBdr>
-              <w:shd w:val="clear" w:color="auto" w:fill="FFFFFF"/>
+              <w:shd w:val="clear" w:color="auto" w:fill="FFFFFF" w:themeFill="background1"/>
               <w:spacing w:after="0" w:line="360" w:lineRule="auto"/>
               <w:ind w:right="360"/>
               <w:contextualSpacing/>
@@ -15258,6 +15906,14 @@
                 <w14:ligatures w14:val="none"/>
               </w:rPr>
             </w:pPr>
+            <w:r>
+              <w:rPr>
+                <w:rFonts w:ascii="Times New Roman" w:eastAsia="Times New Roman" w:hAnsi="Times New Roman" w:cs="Times New Roman"/>
+                <w:color w:val="000000" w:themeColor="text1"/>
+                <w:lang w:val="en-CA"/>
+              </w:rPr>
+              <w:t xml:space="preserve"> Write up and code</w:t>
+            </w:r>
           </w:p>
         </w:tc>
       </w:tr>
@@ -15333,7 +15989,7 @@
               <w:pBdr>
                 <w:left w:val="none" w:sz="0" w:space="14" w:color="auto"/>
               </w:pBdr>
-              <w:shd w:val="clear" w:color="auto" w:fill="FFFFFF"/>
+              <w:shd w:val="clear" w:color="auto" w:fill="FFFFFF" w:themeFill="background1"/>
               <w:spacing w:before="40" w:after="0" w:line="360" w:lineRule="auto"/>
               <w:ind w:right="360"/>
               <w:contextualSpacing/>
@@ -15346,6 +16002,14 @@
                 <w14:ligatures w14:val="none"/>
               </w:rPr>
             </w:pPr>
+            <w:r>
+              <w:rPr>
+                <w:rFonts w:ascii="Times New Roman" w:eastAsia="Times New Roman" w:hAnsi="Times New Roman" w:cs="Times New Roman"/>
+                <w:color w:val="000000" w:themeColor="text1"/>
+                <w:lang w:val="en-CA"/>
+              </w:rPr>
+              <w:t xml:space="preserve"> Write up and code</w:t>
+            </w:r>
           </w:p>
         </w:tc>
       </w:tr>
@@ -15421,7 +16085,7 @@
               <w:pBdr>
                 <w:left w:val="none" w:sz="0" w:space="14" w:color="auto"/>
               </w:pBdr>
-              <w:shd w:val="clear" w:color="auto" w:fill="FFFFFF"/>
+              <w:shd w:val="clear" w:color="auto" w:fill="FFFFFF" w:themeFill="background1"/>
               <w:spacing w:before="40" w:after="0" w:line="360" w:lineRule="auto"/>
               <w:ind w:right="360"/>
               <w:contextualSpacing/>
@@ -15434,6 +16098,14 @@
                 <w14:ligatures w14:val="none"/>
               </w:rPr>
             </w:pPr>
+            <w:r>
+              <w:rPr>
+                <w:rFonts w:ascii="Times New Roman" w:eastAsia="Times New Roman" w:hAnsi="Times New Roman" w:cs="Times New Roman"/>
+                <w:color w:val="000000" w:themeColor="text1"/>
+                <w:lang w:val="en-CA"/>
+              </w:rPr>
+              <w:t xml:space="preserve"> Write up and code</w:t>
+            </w:r>
           </w:p>
         </w:tc>
       </w:tr>

</xml_diff>